<commit_message>
se anade enlace linkedIn
</commit_message>
<xml_diff>
--- a/RaulMaynarSelgas.docx
+++ b/RaulMaynarSelgas.docx
@@ -6,7 +6,7 @@
     <w:tbl>
       <w:tblPr>
         <w:tblpPr w:leftFromText="180" w:rightFromText="180" w:vertAnchor="page" w:horzAnchor="page" w:tblpX="1646" w:tblpY="1"/>
-        <w:tblW w:w="8644" w:type="dxa"/>
+        <w:tblW w:w="8657" w:type="dxa"/>
         <w:tblLayout w:type="fixed"/>
         <w:tblCellMar>
           <w:top w:w="144" w:type="dxa"/>
@@ -18,7 +18,7 @@
       </w:tblPr>
       <w:tblGrid>
         <w:gridCol w:w="1604"/>
-        <w:gridCol w:w="7040"/>
+        <w:gridCol w:w="7053"/>
       </w:tblGrid>
       <w:tr>
         <w:trPr>
@@ -38,36 +38,18 @@
         </w:tc>
         <w:tc>
           <w:tcPr>
-            <w:tcW w:w="7040" w:type="dxa"/>
+            <w:tcW w:w="7053" w:type="dxa"/>
             <w:shd w:val="clear" w:color="auto" w:fill="auto"/>
             <w:vAlign w:val="bottom"/>
           </w:tcPr>
           <w:p>
             <w:pPr>
-              <w:pStyle w:val="Sunombre"/>
-              <w:spacing w:line="240" w:lineRule="auto"/>
+              <w:spacing w:line="276" w:lineRule="auto"/>
               <w:jc w:val="right"/>
               <w:rPr>
-                <w:sz w:val="13"/>
-                <w:szCs w:val="13"/>
+                <w:sz w:val="16"/>
+                <w:szCs w:val="16"/>
               </w:rPr>
-            </w:pPr>
-          </w:p>
-          <w:p>
-            <w:pPr>
-              <w:pStyle w:val="Sunombre"/>
-              <w:spacing w:line="240" w:lineRule="auto"/>
-              <w:jc w:val="right"/>
-              <w:rPr>
-                <w:sz w:val="13"/>
-                <w:szCs w:val="13"/>
-              </w:rPr>
-            </w:pPr>
-          </w:p>
-          <w:p>
-            <w:pPr>
-              <w:spacing w:line="276" w:lineRule="auto"/>
-              <w:jc w:val="right"/>
             </w:pPr>
             <w:r>
               <w:rPr>
@@ -203,40 +185,31 @@
               </w:drawing>
             </w:r>
             <w:r>
-              <w:t xml:space="preserve"> </w:t>
-            </w:r>
-            <w:r>
-              <w:t xml:space="preserve"> </w:t>
-            </w:r>
-            <w:r>
               <w:rPr>
                 <w:rFonts w:ascii="Cambria" w:hAnsi="Cambria"/>
-                <w:sz w:val="20"/>
-                <w:szCs w:val="20"/>
+                <w:sz w:val="16"/>
+                <w:szCs w:val="16"/>
               </w:rPr>
               <w:t>Madrid, 28002</w:t>
             </w:r>
           </w:p>
           <w:p>
             <w:pPr>
-              <w:pStyle w:val="Sunombre"/>
-              <w:spacing w:line="276" w:lineRule="auto"/>
               <w:jc w:val="right"/>
               <w:rPr>
-                <w:sz w:val="13"/>
-                <w:szCs w:val="13"/>
+                <w:rFonts w:ascii="Cambria" w:hAnsi="Cambria"/>
+                <w:sz w:val="16"/>
+                <w:szCs w:val="16"/>
               </w:rPr>
             </w:pPr>
             <w:r>
               <w:rPr>
-                <w:rFonts w:ascii="Source Sans Pro" w:hAnsi="Source Sans Pro"/>
-                <w:noProof/>
+                <w:rFonts w:ascii="Cambria" w:hAnsi="Cambria"/>
                 <w:sz w:val="16"/>
                 <w:szCs w:val="16"/>
-                <w:lang w:val="en-GB" w:eastAsia="en-GB"/>
               </w:rPr>
               <w:drawing>
-                <wp:inline distT="0" distB="0" distL="0" distR="0" wp14:anchorId="0EBB4A0B" wp14:editId="603B262D">
+                <wp:inline distT="0" distB="0" distL="0" distR="0" wp14:anchorId="0EBB4A0B" wp14:editId="7FC3AA1D">
                   <wp:extent cx="94422" cy="94422"/>
                   <wp:effectExtent l="0" t="0" r="7620" b="7620"/>
                   <wp:docPr id="31" name="Picture 31"/>
@@ -273,32 +246,93 @@
             </w:r>
             <w:r>
               <w:rPr>
-                <w:sz w:val="13"/>
-                <w:szCs w:val="13"/>
+                <w:rFonts w:ascii="Cambria" w:hAnsi="Cambria"/>
+                <w:sz w:val="16"/>
+                <w:szCs w:val="16"/>
               </w:rPr>
-              <w:t xml:space="preserve"> </w:t>
+              <w:t xml:space="preserve"> +34 695</w:t>
             </w:r>
             <w:r>
               <w:rPr>
-                <w:rFonts w:cs="Times New Roman"/>
-                <w:b w:val="0"/>
-                <w:bCs w:val="0"/>
-              </w:rPr>
-              <w:t>+34 695</w:t>
-            </w:r>
-            <w:r>
-              <w:rPr>
-                <w:rFonts w:cs="Times New Roman"/>
-                <w:b w:val="0"/>
-                <w:bCs w:val="0"/>
+                <w:rFonts w:ascii="Cambria" w:hAnsi="Cambria"/>
+                <w:sz w:val="16"/>
+                <w:szCs w:val="16"/>
               </w:rPr>
               <w:t xml:space="preserve"> 366 666</w:t>
             </w:r>
           </w:p>
           <w:p>
             <w:pPr>
+              <w:spacing w:line="276" w:lineRule="auto"/>
               <w:jc w:val="right"/>
+              <w:rPr>
+                <w:rFonts w:ascii="Cambria" w:hAnsi="Cambria"/>
+                <w:sz w:val="16"/>
+                <w:szCs w:val="16"/>
+              </w:rPr>
             </w:pPr>
+            <w:r>
+              <w:rPr>
+                <w:rFonts w:ascii="Cambria" w:hAnsi="Cambria"/>
+                <w:sz w:val="16"/>
+                <w:szCs w:val="16"/>
+              </w:rPr>
+              <w:drawing>
+                <wp:anchor distT="0" distB="0" distL="114300" distR="114300" simplePos="0" relativeHeight="251711488" behindDoc="0" locked="0" layoutInCell="1" allowOverlap="1" wp14:anchorId="6B47ACEA" wp14:editId="200AB1B4">
+                  <wp:simplePos x="0" y="0"/>
+                  <wp:positionH relativeFrom="column">
+                    <wp:posOffset>2938145</wp:posOffset>
+                  </wp:positionH>
+                  <wp:positionV relativeFrom="paragraph">
+                    <wp:posOffset>153035</wp:posOffset>
+                  </wp:positionV>
+                  <wp:extent cx="173990" cy="173990"/>
+                  <wp:effectExtent l="0" t="0" r="3810" b="3810"/>
+                  <wp:wrapNone/>
+                  <wp:docPr id="7" name="Picture 7"/>
+                  <wp:cNvGraphicFramePr>
+                    <a:graphicFrameLocks xmlns:a="http://schemas.openxmlformats.org/drawingml/2006/main" noChangeAspect="1"/>
+                  </wp:cNvGraphicFramePr>
+                  <a:graphic xmlns:a="http://schemas.openxmlformats.org/drawingml/2006/main">
+                    <a:graphicData uri="http://schemas.openxmlformats.org/drawingml/2006/picture">
+                      <pic:pic xmlns:pic="http://schemas.openxmlformats.org/drawingml/2006/picture">
+                        <pic:nvPicPr>
+                          <pic:cNvPr id="1" name=""/>
+                          <pic:cNvPicPr/>
+                        </pic:nvPicPr>
+                        <pic:blipFill>
+                          <a:blip r:embed="rId10" cstate="print">
+                            <a:extLst>
+                              <a:ext uri="{28A0092B-C50C-407E-A947-70E740481C1C}">
+                                <a14:useLocalDpi xmlns:a14="http://schemas.microsoft.com/office/drawing/2010/main" val="0"/>
+                              </a:ext>
+                            </a:extLst>
+                          </a:blip>
+                          <a:stretch>
+                            <a:fillRect/>
+                          </a:stretch>
+                        </pic:blipFill>
+                        <pic:spPr>
+                          <a:xfrm>
+                            <a:off x="0" y="0"/>
+                            <a:ext cx="173990" cy="173990"/>
+                          </a:xfrm>
+                          <a:prstGeom prst="rect">
+                            <a:avLst/>
+                          </a:prstGeom>
+                        </pic:spPr>
+                      </pic:pic>
+                    </a:graphicData>
+                  </a:graphic>
+                  <wp14:sizeRelH relativeFrom="page">
+                    <wp14:pctWidth>0</wp14:pctWidth>
+                  </wp14:sizeRelH>
+                  <wp14:sizeRelV relativeFrom="page">
+                    <wp14:pctHeight>0</wp14:pctHeight>
+                  </wp14:sizeRelV>
+                </wp:anchor>
+              </w:drawing>
+            </w:r>
             <w:r>
               <w:rPr>
                 <w:rFonts w:ascii="Source Sans Pro Light" w:hAnsi="Source Sans Pro Light"/>
@@ -309,7 +343,7 @@
                 <w:lang w:val="en-GB" w:eastAsia="en-GB"/>
               </w:rPr>
               <w:drawing>
-                <wp:inline distT="0" distB="0" distL="0" distR="0" wp14:anchorId="68FC3507" wp14:editId="6D608CBC">
+                <wp:inline distT="0" distB="0" distL="0" distR="0" wp14:anchorId="68FC3507" wp14:editId="53B756C4">
                   <wp:extent cx="103632" cy="82296"/>
                   <wp:effectExtent l="0" t="0" r="0" b="0"/>
                   <wp:docPr id="230" name="Picture 230"/>
@@ -324,7 +358,7 @@
                           <pic:cNvPicPr/>
                         </pic:nvPicPr>
                         <pic:blipFill>
-                          <a:blip r:embed="rId10"/>
+                          <a:blip r:embed="rId11"/>
                           <a:stretch>
                             <a:fillRect/>
                           </a:stretch>
@@ -345,26 +379,48 @@
               </w:drawing>
             </w:r>
             <w:r>
+              <w:rPr>
+                <w:sz w:val="16"/>
+                <w:szCs w:val="16"/>
+              </w:rPr>
               <w:t xml:space="preserve">  </w:t>
             </w:r>
             <w:r>
               <w:rPr>
                 <w:rFonts w:ascii="Cambria" w:hAnsi="Cambria"/>
-                <w:sz w:val="20"/>
-                <w:szCs w:val="20"/>
+                <w:sz w:val="16"/>
+                <w:szCs w:val="16"/>
               </w:rPr>
               <w:t>rmaynar@gmail.com</w:t>
             </w:r>
           </w:p>
           <w:p>
             <w:pPr>
-              <w:pStyle w:val="Sunombre"/>
-              <w:jc w:val="center"/>
+              <w:spacing w:line="276" w:lineRule="auto"/>
+              <w:jc w:val="right"/>
               <w:rPr>
-                <w:sz w:val="13"/>
-                <w:szCs w:val="13"/>
+                <w:sz w:val="16"/>
+                <w:szCs w:val="16"/>
               </w:rPr>
             </w:pPr>
+            <w:r>
+              <w:rPr>
+                <w:rFonts w:ascii="Cambria" w:hAnsi="Cambria"/>
+                <w:sz w:val="16"/>
+                <w:szCs w:val="16"/>
+              </w:rPr>
+              <w:t>linkedin.com/in/</w:t>
+            </w:r>
+            <w:proofErr w:type="spellStart"/>
+            <w:r>
+              <w:rPr>
+                <w:rFonts w:ascii="Cambria" w:hAnsi="Cambria"/>
+                <w:sz w:val="16"/>
+                <w:szCs w:val="16"/>
+              </w:rPr>
+              <w:t>raulmaynar</w:t>
+            </w:r>
+            <w:proofErr w:type="spellEnd"/>
           </w:p>
           <w:p>
             <w:pPr>
@@ -383,8 +439,6 @@
                 <w:szCs w:val="28"/>
               </w:rPr>
             </w:pPr>
-            <w:bookmarkStart w:id="0" w:name="_GoBack"/>
-            <w:bookmarkEnd w:id="0"/>
           </w:p>
           <w:p>
             <w:pPr>
@@ -674,7 +728,7 @@
                 <wp:docPr id="4" name="Group 17">
                   <a:extLst xmlns:a="http://schemas.openxmlformats.org/drawingml/2006/main">
                     <a:ext uri="{FF2B5EF4-FFF2-40B4-BE49-F238E27FC236}">
-                      <a16:creationId xmlns:arto="http://schemas.microsoft.com/office/word/2006/arto" xmlns:a16="http://schemas.microsoft.com/office/drawing/2014/main" xmlns:w16se="http://schemas.microsoft.com/office/word/2015/wordml/symex" xmlns:w16cid="http://schemas.microsoft.com/office/word/2016/wordml/cid" xmlns:w="http://schemas.openxmlformats.org/wordprocessingml/2006/main" xmlns:w10="urn:schemas-microsoft-com:office:word" xmlns:v="urn:schemas-microsoft-com:vml" xmlns:o="urn:schemas-microsoft-com:office:office" xmlns:am3d="http://schemas.microsoft.com/office/drawing/2017/model3d" xmlns:aink="http://schemas.microsoft.com/office/drawing/2016/ink" xmlns:cx8="http://schemas.microsoft.com/office/drawing/2016/5/14/chartex" xmlns:cx7="http://schemas.microsoft.com/office/drawing/2016/5/13/chartex" xmlns:cx6="http://schemas.microsoft.com/office/drawing/2016/5/12/chartex" xmlns:cx5="http://schemas.microsoft.com/office/drawing/2016/5/11/chartex" xmlns:cx4="http://schemas.microsoft.com/office/drawing/2016/5/10/chartex" xmlns:cx3="http://schemas.microsoft.com/office/drawing/2016/5/9/chartex" xmlns:cx2="http://schemas.microsoft.com/office/drawing/2015/10/21/chartex" xmlns:cx1="http://schemas.microsoft.com/office/drawing/2015/9/8/chartex" xmlns:cx="http://schemas.microsoft.com/office/drawing/2014/chartex" xmlns="" id="{CF2ED19D-5601-4F5D-9843-91E4A0FF9627}"/>
+                      <a16:creationId xmlns="" xmlns:cx="http://schemas.microsoft.com/office/drawing/2014/chartex" xmlns:cx1="http://schemas.microsoft.com/office/drawing/2015/9/8/chartex" xmlns:cx2="http://schemas.microsoft.com/office/drawing/2015/10/21/chartex" xmlns:cx3="http://schemas.microsoft.com/office/drawing/2016/5/9/chartex" xmlns:cx4="http://schemas.microsoft.com/office/drawing/2016/5/10/chartex" xmlns:cx5="http://schemas.microsoft.com/office/drawing/2016/5/11/chartex" xmlns:cx6="http://schemas.microsoft.com/office/drawing/2016/5/12/chartex" xmlns:cx7="http://schemas.microsoft.com/office/drawing/2016/5/13/chartex" xmlns:cx8="http://schemas.microsoft.com/office/drawing/2016/5/14/chartex" xmlns:aink="http://schemas.microsoft.com/office/drawing/2016/ink" xmlns:am3d="http://schemas.microsoft.com/office/drawing/2017/model3d" xmlns:o="urn:schemas-microsoft-com:office:office" xmlns:v="urn:schemas-microsoft-com:vml" xmlns:w10="urn:schemas-microsoft-com:office:word" xmlns:w="http://schemas.openxmlformats.org/wordprocessingml/2006/main" xmlns:w16cid="http://schemas.microsoft.com/office/word/2016/wordml/cid" xmlns:w16se="http://schemas.microsoft.com/office/word/2015/wordml/symex" xmlns:a16="http://schemas.microsoft.com/office/drawing/2014/main" xmlns:arto="http://schemas.microsoft.com/office/word/2006/arto" id="{CF2ED19D-5601-4F5D-9843-91E4A0FF9627}"/>
                     </a:ext>
                   </a:extLst>
                 </wp:docPr>
@@ -695,7 +749,7 @@
                         <wps:cNvPr id="5" name="Rectangle 5">
                           <a:extLst>
                             <a:ext uri="{FF2B5EF4-FFF2-40B4-BE49-F238E27FC236}">
-                              <a16:creationId xmlns:arto="http://schemas.microsoft.com/office/word/2006/arto" xmlns:a16="http://schemas.microsoft.com/office/drawing/2014/main" xmlns:w16se="http://schemas.microsoft.com/office/word/2015/wordml/symex" xmlns:w16cid="http://schemas.microsoft.com/office/word/2016/wordml/cid" xmlns:w="http://schemas.openxmlformats.org/wordprocessingml/2006/main" xmlns:w10="urn:schemas-microsoft-com:office:word" xmlns:v="urn:schemas-microsoft-com:vml" xmlns:o="urn:schemas-microsoft-com:office:office" xmlns:am3d="http://schemas.microsoft.com/office/drawing/2017/model3d" xmlns:aink="http://schemas.microsoft.com/office/drawing/2016/ink" xmlns:cx8="http://schemas.microsoft.com/office/drawing/2016/5/14/chartex" xmlns:cx7="http://schemas.microsoft.com/office/drawing/2016/5/13/chartex" xmlns:cx6="http://schemas.microsoft.com/office/drawing/2016/5/12/chartex" xmlns:cx5="http://schemas.microsoft.com/office/drawing/2016/5/11/chartex" xmlns:cx4="http://schemas.microsoft.com/office/drawing/2016/5/10/chartex" xmlns:cx3="http://schemas.microsoft.com/office/drawing/2016/5/9/chartex" xmlns:cx2="http://schemas.microsoft.com/office/drawing/2015/10/21/chartex" xmlns:cx1="http://schemas.microsoft.com/office/drawing/2015/9/8/chartex" xmlns:cx="http://schemas.microsoft.com/office/drawing/2014/chartex" xmlns="" id="{2F9D989D-0DC6-47A8-B5A8-D404AB0C8A0E}"/>
+                              <a16:creationId xmlns="" xmlns:cx="http://schemas.microsoft.com/office/drawing/2014/chartex" xmlns:cx1="http://schemas.microsoft.com/office/drawing/2015/9/8/chartex" xmlns:cx2="http://schemas.microsoft.com/office/drawing/2015/10/21/chartex" xmlns:cx3="http://schemas.microsoft.com/office/drawing/2016/5/9/chartex" xmlns:cx4="http://schemas.microsoft.com/office/drawing/2016/5/10/chartex" xmlns:cx5="http://schemas.microsoft.com/office/drawing/2016/5/11/chartex" xmlns:cx6="http://schemas.microsoft.com/office/drawing/2016/5/12/chartex" xmlns:cx7="http://schemas.microsoft.com/office/drawing/2016/5/13/chartex" xmlns:cx8="http://schemas.microsoft.com/office/drawing/2016/5/14/chartex" xmlns:aink="http://schemas.microsoft.com/office/drawing/2016/ink" xmlns:am3d="http://schemas.microsoft.com/office/drawing/2017/model3d" xmlns:o="urn:schemas-microsoft-com:office:office" xmlns:v="urn:schemas-microsoft-com:vml" xmlns:w10="urn:schemas-microsoft-com:office:word" xmlns:w="http://schemas.openxmlformats.org/wordprocessingml/2006/main" xmlns:w16cid="http://schemas.microsoft.com/office/word/2016/wordml/cid" xmlns:w16se="http://schemas.microsoft.com/office/word/2015/wordml/symex" xmlns:a16="http://schemas.microsoft.com/office/drawing/2014/main" xmlns:arto="http://schemas.microsoft.com/office/word/2006/arto" id="{2F9D989D-0DC6-47A8-B5A8-D404AB0C8A0E}"/>
                             </a:ext>
                           </a:extLst>
                         </wps:cNvPr>
@@ -742,7 +796,7 @@
                         <wps:cNvPr id="6" name="Freeform 423">
                           <a:extLst>
                             <a:ext uri="{FF2B5EF4-FFF2-40B4-BE49-F238E27FC236}">
-                              <a16:creationId xmlns:arto="http://schemas.microsoft.com/office/word/2006/arto" xmlns:a16="http://schemas.microsoft.com/office/drawing/2014/main" xmlns:w16se="http://schemas.microsoft.com/office/word/2015/wordml/symex" xmlns:w16cid="http://schemas.microsoft.com/office/word/2016/wordml/cid" xmlns:w="http://schemas.openxmlformats.org/wordprocessingml/2006/main" xmlns:w10="urn:schemas-microsoft-com:office:word" xmlns:v="urn:schemas-microsoft-com:vml" xmlns:o="urn:schemas-microsoft-com:office:office" xmlns:am3d="http://schemas.microsoft.com/office/drawing/2017/model3d" xmlns:aink="http://schemas.microsoft.com/office/drawing/2016/ink" xmlns:cx8="http://schemas.microsoft.com/office/drawing/2016/5/14/chartex" xmlns:cx7="http://schemas.microsoft.com/office/drawing/2016/5/13/chartex" xmlns:cx6="http://schemas.microsoft.com/office/drawing/2016/5/12/chartex" xmlns:cx5="http://schemas.microsoft.com/office/drawing/2016/5/11/chartex" xmlns:cx4="http://schemas.microsoft.com/office/drawing/2016/5/10/chartex" xmlns:cx3="http://schemas.microsoft.com/office/drawing/2016/5/9/chartex" xmlns:cx2="http://schemas.microsoft.com/office/drawing/2015/10/21/chartex" xmlns:cx1="http://schemas.microsoft.com/office/drawing/2015/9/8/chartex" xmlns:cx="http://schemas.microsoft.com/office/drawing/2014/chartex" xmlns="" id="{45600C6E-ECE9-4BD9-ADE2-09F3DD5BCA7E}"/>
+                              <a16:creationId xmlns="" xmlns:cx="http://schemas.microsoft.com/office/drawing/2014/chartex" xmlns:cx1="http://schemas.microsoft.com/office/drawing/2015/9/8/chartex" xmlns:cx2="http://schemas.microsoft.com/office/drawing/2015/10/21/chartex" xmlns:cx3="http://schemas.microsoft.com/office/drawing/2016/5/9/chartex" xmlns:cx4="http://schemas.microsoft.com/office/drawing/2016/5/10/chartex" xmlns:cx5="http://schemas.microsoft.com/office/drawing/2016/5/11/chartex" xmlns:cx6="http://schemas.microsoft.com/office/drawing/2016/5/12/chartex" xmlns:cx7="http://schemas.microsoft.com/office/drawing/2016/5/13/chartex" xmlns:cx8="http://schemas.microsoft.com/office/drawing/2016/5/14/chartex" xmlns:aink="http://schemas.microsoft.com/office/drawing/2016/ink" xmlns:am3d="http://schemas.microsoft.com/office/drawing/2017/model3d" xmlns:o="urn:schemas-microsoft-com:office:office" xmlns:v="urn:schemas-microsoft-com:vml" xmlns:w10="urn:schemas-microsoft-com:office:word" xmlns:w="http://schemas.openxmlformats.org/wordprocessingml/2006/main" xmlns:w16cid="http://schemas.microsoft.com/office/word/2016/wordml/cid" xmlns:w16se="http://schemas.microsoft.com/office/word/2015/wordml/symex" xmlns:a16="http://schemas.microsoft.com/office/drawing/2014/main" xmlns:arto="http://schemas.microsoft.com/office/word/2006/arto" id="{45600C6E-ECE9-4BD9-ADE2-09F3DD5BCA7E}"/>
                             </a:ext>
                           </a:extLst>
                         </wps:cNvPr>
@@ -1198,7 +1252,7 @@
           </w14:textFill>
         </w:rPr>
       </w:pPr>
-      <w:bookmarkStart w:id="1" w:name="OLE_LINK4"/>
+      <w:bookmarkStart w:id="0" w:name="OLE_LINK4"/>
       <w:r>
         <w:rPr>
           <w:rFonts w:ascii="Verdana" w:hAnsi="Verdana"/>
@@ -1220,7 +1274,7 @@
         <w:t>aboral</w:t>
       </w:r>
     </w:p>
-    <w:bookmarkEnd w:id="1"/>
+    <w:bookmarkEnd w:id="0"/>
     <w:p>
       <w:pPr>
         <w:jc w:val="both"/>
@@ -1232,6 +1286,7 @@
         </w:rPr>
       </w:pPr>
     </w:p>
+    <w:bookmarkStart w:id="1" w:name="OLE_LINK5"/>
     <w:p>
       <w:pPr>
         <w:ind w:left="1416" w:firstLine="708"/>
@@ -1244,7 +1299,6 @@
           <w:szCs w:val="18"/>
         </w:rPr>
       </w:pPr>
-      <w:bookmarkStart w:id="2" w:name="OLE_LINK5"/>
       <w:r>
         <w:rPr>
           <w:rFonts w:ascii="Calibri" w:hAnsi="Calibri" w:cs="Calibri"/>
@@ -1377,7 +1431,7 @@
                     <pic:cNvPicPr/>
                   </pic:nvPicPr>
                   <pic:blipFill>
-                    <a:blip r:embed="rId11">
+                    <a:blip r:embed="rId12">
                       <a:extLst>
                         <a:ext uri="{28A0092B-C50C-407E-A947-70E740481C1C}">
                           <a14:useLocalDpi xmlns:a14="http://schemas.microsoft.com/office/drawing/2010/main" val="0"/>
@@ -1431,7 +1485,7 @@
         </w:rPr>
         <w:t>Marzo de 2016 – octubre de 2017</w:t>
       </w:r>
-      <w:bookmarkEnd w:id="2"/>
+      <w:bookmarkEnd w:id="1"/>
       <w:r>
         <w:rPr>
           <w:rFonts w:ascii="Calibri" w:hAnsi="Calibri" w:cs="Calibri"/>
@@ -2370,20 +2424,6 @@
     </w:p>
     <w:p>
       <w:pPr>
-        <w:numPr>
-          <w:ilvl w:val="3"/>
-          <w:numId w:val="2"/>
-        </w:numPr>
-        <w:rPr>
-          <w:rFonts w:ascii="Calibri" w:hAnsi="Calibri" w:cs="Calibri"/>
-          <w:color w:val="000000"/>
-          <w:sz w:val="18"/>
-          <w:szCs w:val="18"/>
-        </w:rPr>
-      </w:pPr>
-    </w:p>
-    <w:p>
-      <w:pPr>
         <w:ind w:left="2124" w:hanging="1416"/>
         <w:rPr>
           <w:rFonts w:ascii="Calibri" w:hAnsi="Calibri" w:cs="Calibri"/>
@@ -2713,7 +2753,20 @@
           <w:szCs w:val="18"/>
         </w:rPr>
       </w:pPr>
-      <w:bookmarkStart w:id="3" w:name="OLE_LINK2"/>
+      <w:bookmarkStart w:id="2" w:name="OLE_LINK2"/>
+    </w:p>
+    <w:p>
+      <w:pPr>
+        <w:ind w:left="2124"/>
+        <w:jc w:val="both"/>
+        <w:outlineLvl w:val="0"/>
+        <w:rPr>
+          <w:rFonts w:ascii="Calibri" w:hAnsi="Calibri" w:cs="Calibri"/>
+          <w:color w:val="C00000"/>
+          <w:sz w:val="18"/>
+          <w:szCs w:val="18"/>
+        </w:rPr>
+      </w:pPr>
       <w:r>
         <w:rPr>
           <w:rFonts w:ascii="Open Sans" w:hAnsi="Open Sans" w:cs="Open Sans"/>
@@ -2754,7 +2807,7 @@
                     <pic:cNvPicPr/>
                   </pic:nvPicPr>
                   <pic:blipFill>
-                    <a:blip r:embed="rId11">
+                    <a:blip r:embed="rId12">
                       <a:extLst>
                         <a:ext uri="{28A0092B-C50C-407E-A947-70E740481C1C}">
                           <a14:useLocalDpi xmlns:a14="http://schemas.microsoft.com/office/drawing/2010/main" val="0"/>
@@ -3715,7 +3768,7 @@
         <w:t xml:space="preserve"> 4, Oracle 10g.</w:t>
       </w:r>
     </w:p>
-    <w:bookmarkEnd w:id="3"/>
+    <w:bookmarkEnd w:id="2"/>
     <w:p>
       <w:pPr>
         <w:ind w:left="2124" w:hanging="2124"/>
@@ -3853,7 +3906,7 @@
                     <pic:cNvPicPr/>
                   </pic:nvPicPr>
                   <pic:blipFill>
-                    <a:blip r:embed="rId12">
+                    <a:blip r:embed="rId13">
                       <a:extLst>
                         <a:ext uri="{28A0092B-C50C-407E-A947-70E740481C1C}">
                           <a14:useLocalDpi xmlns:a14="http://schemas.microsoft.com/office/drawing/2010/main" val="0"/>
@@ -3946,7 +3999,7 @@
           <w:szCs w:val="18"/>
         </w:rPr>
       </w:pPr>
-      <w:bookmarkStart w:id="4" w:name="OLE_LINK6"/>
+      <w:bookmarkStart w:id="3" w:name="OLE_LINK6"/>
       <w:r>
         <w:rPr>
           <w:rFonts w:ascii="Calibri" w:hAnsi="Calibri" w:cs="Calibri"/>
@@ -3984,7 +4037,7 @@
         <w:t xml:space="preserve">EE </w:t>
       </w:r>
     </w:p>
-    <w:bookmarkEnd w:id="4"/>
+    <w:bookmarkEnd w:id="3"/>
     <w:p>
       <w:pPr>
         <w:jc w:val="both"/>
@@ -5048,7 +5101,7 @@
                     <pic:cNvPicPr/>
                   </pic:nvPicPr>
                   <pic:blipFill>
-                    <a:blip r:embed="rId13">
+                    <a:blip r:embed="rId14">
                       <a:extLst>
                         <a:ext uri="{28A0092B-C50C-407E-A947-70E740481C1C}">
                           <a14:useLocalDpi xmlns:a14="http://schemas.microsoft.com/office/drawing/2010/main" val="0"/>
@@ -5738,7 +5791,7 @@
                     <pic:cNvPicPr/>
                   </pic:nvPicPr>
                   <pic:blipFill>
-                    <a:blip r:embed="rId14">
+                    <a:blip r:embed="rId15">
                       <a:extLst>
                         <a:ext uri="{28A0092B-C50C-407E-A947-70E740481C1C}">
                           <a14:useLocalDpi xmlns:a14="http://schemas.microsoft.com/office/drawing/2010/main" val="0"/>
@@ -6660,9 +6713,9 @@
           <w:szCs w:val="18"/>
         </w:rPr>
       </w:pPr>
-      <w:bookmarkStart w:id="5" w:name="OLE_LINK7"/>
-    </w:p>
-    <w:bookmarkEnd w:id="5"/>
+      <w:bookmarkStart w:id="4" w:name="OLE_LINK7"/>
+    </w:p>
+    <w:bookmarkEnd w:id="4"/>
     <w:p>
       <w:pPr>
         <w:ind w:left="2124" w:hanging="2124"/>
@@ -8100,8 +8153,10 @@
         <w:rPr>
           <w:rFonts w:ascii="Calibri" w:hAnsi="Calibri" w:cs="Calibri"/>
           <w:i/>
-          <w:sz w:val="20"/>
-          <w:szCs w:val="20"/>
+          <w:noProof/>
+          <w:sz w:val="20"/>
+          <w:szCs w:val="20"/>
+          <w:lang w:val="en-GB" w:eastAsia="en-GB"/>
         </w:rPr>
         <w:drawing>
           <wp:anchor distT="0" distB="0" distL="114300" distR="114300" simplePos="0" relativeHeight="251705344" behindDoc="0" locked="0" layoutInCell="1" allowOverlap="1" wp14:anchorId="5E5B09BC" wp14:editId="779B5AE2">
@@ -8135,7 +8190,7 @@
                     <pic:cNvPicPr/>
                   </pic:nvPicPr>
                   <pic:blipFill rotWithShape="1">
-                    <a:blip r:embed="rId15" cstate="print">
+                    <a:blip r:embed="rId16" cstate="print">
                       <a:extLst>
                         <a:ext uri="{28A0092B-C50C-407E-A947-70E740481C1C}">
                           <a14:useLocalDpi xmlns:a14="http://schemas.microsoft.com/office/drawing/2010/main" val="0"/>
@@ -8460,13 +8515,24 @@
         <w:jc w:val="both"/>
         <w:rPr>
           <w:rFonts w:ascii="Calibri" w:hAnsi="Calibri" w:cs="Calibri"/>
+          <w:i/>
+          <w:sz w:val="20"/>
+          <w:szCs w:val="20"/>
+          <w:lang w:val="en-US"/>
+        </w:rPr>
+      </w:pPr>
+      <w:bookmarkStart w:id="5" w:name="OLE_LINK8"/>
+      <w:r>
+        <w:rPr>
+          <w:rFonts w:ascii="Calibri" w:hAnsi="Calibri" w:cs="Calibri"/>
           <w:b/>
           <w:color w:val="C00000"/>
           <w:sz w:val="20"/>
           <w:szCs w:val="20"/>
           <w:lang w:val="en-US"/>
         </w:rPr>
-      </w:pPr>
+        <w:t>Frameworks</w:t>
+      </w:r>
       <w:r>
         <w:rPr>
           <w:rFonts w:ascii="Calibri" w:hAnsi="Calibri" w:cs="Calibri"/>
@@ -8476,8 +8542,9 @@
           <w:szCs w:val="20"/>
           <w:lang w:val="en-US"/>
         </w:rPr>
-        <w:t>Frameworks</w:t>
-      </w:r>
+        <w:t xml:space="preserve"> </w:t>
+      </w:r>
+      <w:bookmarkEnd w:id="5"/>
       <w:r>
         <w:rPr>
           <w:rFonts w:ascii="Calibri" w:hAnsi="Calibri" w:cs="Calibri"/>
@@ -8487,7 +8554,7 @@
           <w:szCs w:val="20"/>
           <w:lang w:val="en-US"/>
         </w:rPr>
-        <w:t xml:space="preserve"> Java</w:t>
+        <w:t>Java</w:t>
       </w:r>
       <w:r>
         <w:rPr>
@@ -8560,8 +8627,10 @@
           <w:i/>
           <w:sz w:val="20"/>
           <w:szCs w:val="20"/>
-        </w:rPr>
-      </w:pPr>
+          <w:lang w:val="en-US"/>
+        </w:rPr>
+      </w:pPr>
+      <w:proofErr w:type="spellStart"/>
       <w:r>
         <w:rPr>
           <w:rFonts w:ascii="Calibri" w:hAnsi="Calibri" w:cs="Calibri"/>
@@ -8569,9 +8638,11 @@
           <w:color w:val="C00000"/>
           <w:sz w:val="20"/>
           <w:szCs w:val="20"/>
-        </w:rPr>
-        <w:t xml:space="preserve">Desarrollo de </w:t>
-      </w:r>
+          <w:lang w:val="en-US"/>
+        </w:rPr>
+        <w:t>Servicios</w:t>
+      </w:r>
+      <w:proofErr w:type="spellEnd"/>
       <w:r>
         <w:rPr>
           <w:rFonts w:ascii="Calibri" w:hAnsi="Calibri" w:cs="Calibri"/>
@@ -8579,50 +8650,9 @@
           <w:color w:val="C00000"/>
           <w:sz w:val="20"/>
           <w:szCs w:val="20"/>
-        </w:rPr>
-        <w:t>Portales</w:t>
-      </w:r>
-      <w:r>
-        <w:rPr>
-          <w:rFonts w:ascii="Calibri" w:hAnsi="Calibri" w:cs="Calibri"/>
-          <w:sz w:val="20"/>
-          <w:szCs w:val="20"/>
-        </w:rPr>
-        <w:t xml:space="preserve">: </w:t>
-      </w:r>
-      <w:r>
-        <w:rPr>
-          <w:rFonts w:ascii="Calibri" w:hAnsi="Calibri" w:cs="Calibri"/>
-          <w:sz w:val="20"/>
-          <w:szCs w:val="20"/>
-        </w:rPr>
-        <w:t xml:space="preserve">IBM </w:t>
-      </w:r>
-      <w:proofErr w:type="spellStart"/>
-      <w:r>
-        <w:rPr>
-          <w:rFonts w:ascii="Calibri" w:hAnsi="Calibri" w:cs="Calibri"/>
-          <w:sz w:val="20"/>
-          <w:szCs w:val="20"/>
-        </w:rPr>
-        <w:t>Websphere</w:t>
-      </w:r>
-      <w:proofErr w:type="spellEnd"/>
-      <w:r>
-        <w:rPr>
-          <w:rFonts w:ascii="Calibri" w:hAnsi="Calibri" w:cs="Calibri"/>
-          <w:sz w:val="20"/>
-          <w:szCs w:val="20"/>
-        </w:rPr>
-        <w:t xml:space="preserve"> Portal </w:t>
-      </w:r>
-      <w:r>
-        <w:rPr>
-          <w:rFonts w:ascii="Calibri" w:hAnsi="Calibri" w:cs="Calibri"/>
-          <w:sz w:val="20"/>
-          <w:szCs w:val="20"/>
-        </w:rPr>
-        <w:t>6 y 8</w:t>
+          <w:lang w:val="en-US"/>
+        </w:rPr>
+        <w:t xml:space="preserve"> Web: </w:t>
       </w:r>
       <w:r>
         <w:rPr>
@@ -8630,8 +8660,9 @@
           <w:i/>
           <w:sz w:val="20"/>
           <w:szCs w:val="20"/>
-        </w:rPr>
-        <w:t>.</w:t>
+          <w:lang w:val="en-US"/>
+        </w:rPr>
+        <w:t>SOAP (JAX-WS).</w:t>
       </w:r>
     </w:p>
     <w:p>
@@ -8640,10 +8671,80 @@
         <w:jc w:val="both"/>
         <w:rPr>
           <w:rFonts w:ascii="Calibri" w:hAnsi="Calibri" w:cs="Calibri"/>
+          <w:sz w:val="20"/>
+          <w:szCs w:val="20"/>
+          <w:lang w:val="en-US"/>
+        </w:rPr>
+      </w:pPr>
+      <w:r>
+        <w:rPr>
+          <w:rFonts w:ascii="Calibri" w:hAnsi="Calibri" w:cs="Calibri"/>
           <w:b/>
           <w:color w:val="C00000"/>
           <w:sz w:val="20"/>
           <w:szCs w:val="20"/>
+          <w:lang w:val="en-US"/>
+        </w:rPr>
+        <w:t>Frontend</w:t>
+      </w:r>
+      <w:r>
+        <w:rPr>
+          <w:rFonts w:ascii="Calibri" w:hAnsi="Calibri" w:cs="Calibri"/>
+          <w:sz w:val="20"/>
+          <w:szCs w:val="20"/>
+          <w:lang w:val="en-US"/>
+        </w:rPr>
+        <w:t xml:space="preserve">: </w:t>
+      </w:r>
+      <w:r>
+        <w:rPr>
+          <w:rFonts w:ascii="Calibri" w:hAnsi="Calibri" w:cs="Calibri"/>
+          <w:i/>
+          <w:sz w:val="20"/>
+          <w:szCs w:val="20"/>
+          <w:lang w:val="en-US"/>
+        </w:rPr>
+        <w:t>HTML, CSS, JavaScript, jQuery,</w:t>
+      </w:r>
+      <w:r>
+        <w:rPr>
+          <w:rFonts w:ascii="Calibri" w:hAnsi="Calibri" w:cs="Calibri"/>
+          <w:i/>
+          <w:sz w:val="20"/>
+          <w:szCs w:val="20"/>
+          <w:lang w:val="en-US"/>
+        </w:rPr>
+        <w:t xml:space="preserve"> </w:t>
+      </w:r>
+      <w:r>
+        <w:rPr>
+          <w:rFonts w:ascii="Calibri" w:hAnsi="Calibri" w:cs="Calibri"/>
+          <w:i/>
+          <w:sz w:val="20"/>
+          <w:szCs w:val="20"/>
+          <w:lang w:val="en-US"/>
+        </w:rPr>
+        <w:t>Bootstrap</w:t>
+      </w:r>
+      <w:r>
+        <w:rPr>
+          <w:rFonts w:ascii="Calibri" w:hAnsi="Calibri" w:cs="Calibri"/>
+          <w:sz w:val="20"/>
+          <w:szCs w:val="20"/>
+          <w:lang w:val="en-US"/>
+        </w:rPr>
+        <w:t>.</w:t>
+      </w:r>
+    </w:p>
+    <w:p>
+      <w:pPr>
+        <w:spacing w:line="360" w:lineRule="auto"/>
+        <w:jc w:val="both"/>
+        <w:rPr>
+          <w:rFonts w:ascii="Calibri" w:hAnsi="Calibri" w:cs="Calibri"/>
+          <w:i/>
+          <w:sz w:val="20"/>
+          <w:szCs w:val="20"/>
         </w:rPr>
       </w:pPr>
       <w:r>
@@ -8654,7 +8755,33 @@
           <w:sz w:val="20"/>
           <w:szCs w:val="20"/>
         </w:rPr>
-        <w:t xml:space="preserve">Gestores de contenido: </w:t>
+        <w:t xml:space="preserve">Desarrollo de </w:t>
+      </w:r>
+      <w:r>
+        <w:rPr>
+          <w:rFonts w:ascii="Calibri" w:hAnsi="Calibri" w:cs="Calibri"/>
+          <w:b/>
+          <w:color w:val="C00000"/>
+          <w:sz w:val="20"/>
+          <w:szCs w:val="20"/>
+        </w:rPr>
+        <w:t>Portales</w:t>
+      </w:r>
+      <w:r>
+        <w:rPr>
+          <w:rFonts w:ascii="Calibri" w:hAnsi="Calibri" w:cs="Calibri"/>
+          <w:sz w:val="20"/>
+          <w:szCs w:val="20"/>
+        </w:rPr>
+        <w:t xml:space="preserve">: </w:t>
+      </w:r>
+      <w:r>
+        <w:rPr>
+          <w:rFonts w:ascii="Calibri" w:hAnsi="Calibri" w:cs="Calibri"/>
+          <w:sz w:val="20"/>
+          <w:szCs w:val="20"/>
+        </w:rPr>
+        <w:t xml:space="preserve">IBM </w:t>
       </w:r>
       <w:proofErr w:type="spellStart"/>
       <w:r>
@@ -8663,7 +8790,7 @@
           <w:sz w:val="20"/>
           <w:szCs w:val="20"/>
         </w:rPr>
-        <w:t>Alfresco</w:t>
+        <w:t>Websphere</w:t>
       </w:r>
       <w:proofErr w:type="spellEnd"/>
       <w:r>
@@ -8672,19 +8799,20 @@
           <w:sz w:val="20"/>
           <w:szCs w:val="20"/>
         </w:rPr>
-        <w:t xml:space="preserve"> 4</w:t>
-      </w:r>
-      <w:r>
-        <w:rPr>
-          <w:rFonts w:ascii="Calibri" w:hAnsi="Calibri" w:cs="Calibri"/>
-          <w:sz w:val="20"/>
-          <w:szCs w:val="20"/>
-        </w:rPr>
-        <w:t>, IBM Web Content Manager 8</w:t>
-      </w:r>
-      <w:r>
-        <w:rPr>
-          <w:rFonts w:ascii="Calibri" w:hAnsi="Calibri" w:cs="Calibri"/>
+        <w:t xml:space="preserve"> Portal </w:t>
+      </w:r>
+      <w:r>
+        <w:rPr>
+          <w:rFonts w:ascii="Calibri" w:hAnsi="Calibri" w:cs="Calibri"/>
+          <w:sz w:val="20"/>
+          <w:szCs w:val="20"/>
+        </w:rPr>
+        <w:t>6 y 8</w:t>
+      </w:r>
+      <w:r>
+        <w:rPr>
+          <w:rFonts w:ascii="Calibri" w:hAnsi="Calibri" w:cs="Calibri"/>
+          <w:i/>
           <w:sz w:val="20"/>
           <w:szCs w:val="20"/>
         </w:rPr>
@@ -8697,107 +8825,61 @@
         <w:jc w:val="both"/>
         <w:rPr>
           <w:rFonts w:ascii="Calibri" w:hAnsi="Calibri" w:cs="Calibri"/>
-          <w:sz w:val="20"/>
-          <w:szCs w:val="20"/>
-          <w:lang w:val="en-US"/>
-        </w:rPr>
-      </w:pPr>
-      <w:r>
-        <w:rPr>
-          <w:rFonts w:ascii="Calibri" w:hAnsi="Calibri" w:cs="Calibri"/>
           <w:b/>
           <w:color w:val="C00000"/>
           <w:sz w:val="20"/>
           <w:szCs w:val="20"/>
-          <w:lang w:val="en-US"/>
-        </w:rPr>
-        <w:t>Frontend</w:t>
-      </w:r>
-      <w:r>
-        <w:rPr>
-          <w:rFonts w:ascii="Calibri" w:hAnsi="Calibri" w:cs="Calibri"/>
-          <w:sz w:val="20"/>
-          <w:szCs w:val="20"/>
-          <w:lang w:val="en-US"/>
-        </w:rPr>
-        <w:t xml:space="preserve">: </w:t>
-      </w:r>
-      <w:r>
-        <w:rPr>
-          <w:rFonts w:ascii="Calibri" w:hAnsi="Calibri" w:cs="Calibri"/>
-          <w:i/>
-          <w:sz w:val="20"/>
-          <w:szCs w:val="20"/>
-          <w:lang w:val="en-US"/>
-        </w:rPr>
-        <w:t>HTML,</w:t>
-      </w:r>
-      <w:r>
-        <w:rPr>
-          <w:rFonts w:ascii="Calibri" w:hAnsi="Calibri" w:cs="Calibri"/>
-          <w:i/>
-          <w:sz w:val="20"/>
-          <w:szCs w:val="20"/>
-          <w:lang w:val="en-US"/>
-        </w:rPr>
-        <w:t xml:space="preserve"> CSS, </w:t>
-      </w:r>
-      <w:r>
-        <w:rPr>
-          <w:rFonts w:ascii="Calibri" w:hAnsi="Calibri" w:cs="Calibri"/>
-          <w:i/>
-          <w:sz w:val="20"/>
-          <w:szCs w:val="20"/>
-          <w:lang w:val="en-US"/>
-        </w:rPr>
-        <w:t xml:space="preserve">JavaScript, </w:t>
-      </w:r>
-      <w:r>
-        <w:rPr>
-          <w:rFonts w:ascii="Calibri" w:hAnsi="Calibri" w:cs="Calibri"/>
-          <w:i/>
-          <w:sz w:val="20"/>
-          <w:szCs w:val="20"/>
-          <w:lang w:val="en-US"/>
-        </w:rPr>
-        <w:t>jQuery</w:t>
-      </w:r>
-      <w:r>
-        <w:rPr>
-          <w:rFonts w:ascii="Calibri" w:hAnsi="Calibri" w:cs="Calibri"/>
-          <w:i/>
-          <w:sz w:val="20"/>
-          <w:szCs w:val="20"/>
-          <w:lang w:val="en-US"/>
-        </w:rPr>
-        <w:t>,</w:t>
-      </w:r>
-      <w:r>
-        <w:rPr>
-          <w:rFonts w:ascii="Calibri" w:hAnsi="Calibri" w:cs="Calibri"/>
-          <w:i/>
-          <w:sz w:val="20"/>
-          <w:szCs w:val="20"/>
-          <w:lang w:val="en-US"/>
-        </w:rPr>
-        <w:t xml:space="preserve"> </w:t>
-      </w:r>
-      <w:r>
-        <w:rPr>
-          <w:rFonts w:ascii="Calibri" w:hAnsi="Calibri" w:cs="Calibri"/>
-          <w:i/>
-          <w:sz w:val="20"/>
-          <w:szCs w:val="20"/>
-          <w:lang w:val="en-US"/>
-        </w:rPr>
-        <w:t>Bootstrap</w:t>
-      </w:r>
-      <w:r>
-        <w:rPr>
-          <w:rFonts w:ascii="Calibri" w:hAnsi="Calibri" w:cs="Calibri"/>
-          <w:sz w:val="20"/>
-          <w:szCs w:val="20"/>
-          <w:lang w:val="en-US"/>
+        </w:rPr>
+      </w:pPr>
+      <w:r>
+        <w:rPr>
+          <w:rFonts w:ascii="Calibri" w:hAnsi="Calibri" w:cs="Calibri"/>
+          <w:b/>
+          <w:color w:val="C00000"/>
+          <w:sz w:val="20"/>
+          <w:szCs w:val="20"/>
+        </w:rPr>
+        <w:t xml:space="preserve">Gestores de contenido: </w:t>
+      </w:r>
+      <w:proofErr w:type="spellStart"/>
+      <w:r>
+        <w:rPr>
+          <w:rFonts w:ascii="Calibri" w:hAnsi="Calibri" w:cs="Calibri"/>
+          <w:sz w:val="20"/>
+          <w:szCs w:val="20"/>
+        </w:rPr>
+        <w:t>Alfresco</w:t>
+      </w:r>
+      <w:proofErr w:type="spellEnd"/>
+      <w:r>
+        <w:rPr>
+          <w:rFonts w:ascii="Calibri" w:hAnsi="Calibri" w:cs="Calibri"/>
+          <w:sz w:val="20"/>
+          <w:szCs w:val="20"/>
+        </w:rPr>
+        <w:t xml:space="preserve"> 4</w:t>
+      </w:r>
+      <w:r>
+        <w:rPr>
+          <w:rFonts w:ascii="Calibri" w:hAnsi="Calibri" w:cs="Calibri"/>
+          <w:sz w:val="20"/>
+          <w:szCs w:val="20"/>
+        </w:rPr>
+        <w:t xml:space="preserve"> y 5</w:t>
+      </w:r>
+      <w:r>
+        <w:rPr>
+          <w:rFonts w:ascii="Calibri" w:hAnsi="Calibri" w:cs="Calibri"/>
+          <w:sz w:val="20"/>
+          <w:szCs w:val="20"/>
+        </w:rPr>
+        <w:t>, IBM Web Content Manager 8</w:t>
+      </w:r>
+      <w:r>
+        <w:rPr>
+          <w:rFonts w:ascii="Calibri" w:hAnsi="Calibri" w:cs="Calibri"/>
+          <w:sz w:val="20"/>
+          <w:szCs w:val="20"/>
         </w:rPr>
         <w:t>.</w:t>
       </w:r>
@@ -8808,21 +8890,23 @@
         <w:jc w:val="both"/>
         <w:rPr>
           <w:rFonts w:ascii="Calibri" w:hAnsi="Calibri" w:cs="Calibri"/>
-          <w:sz w:val="20"/>
-          <w:szCs w:val="20"/>
-          <w:lang w:val="en-US"/>
-        </w:rPr>
-      </w:pPr>
-      <w:r>
-        <w:rPr>
-          <w:rFonts w:ascii="Calibri" w:hAnsi="Calibri" w:cs="Calibri"/>
           <w:b/>
           <w:color w:val="C00000"/>
           <w:sz w:val="20"/>
           <w:szCs w:val="20"/>
+          <w:lang w:val="en-GB"/>
+        </w:rPr>
+      </w:pPr>
+      <w:r>
+        <w:rPr>
+          <w:rFonts w:ascii="Calibri" w:hAnsi="Calibri" w:cs="Calibri"/>
+          <w:b/>
+          <w:color w:val="C00000"/>
+          <w:sz w:val="20"/>
+          <w:szCs w:val="20"/>
           <w:lang w:val="en-US"/>
         </w:rPr>
-        <w:t>Frontend frameworks</w:t>
+        <w:t>Middleware</w:t>
       </w:r>
       <w:r>
         <w:rPr>
@@ -8833,7 +8917,26 @@
         </w:rPr>
         <w:t xml:space="preserve">: </w:t>
       </w:r>
-      <w:bookmarkStart w:id="6" w:name="OLE_LINK1"/>
+      <w:proofErr w:type="spellStart"/>
+      <w:r>
+        <w:rPr>
+          <w:rFonts w:ascii="Calibri" w:hAnsi="Calibri" w:cs="Calibri"/>
+          <w:sz w:val="20"/>
+          <w:szCs w:val="20"/>
+          <w:lang w:val="en-US"/>
+        </w:rPr>
+        <w:t>Websphere</w:t>
+      </w:r>
+      <w:proofErr w:type="spellEnd"/>
+      <w:r>
+        <w:rPr>
+          <w:rFonts w:ascii="Calibri" w:hAnsi="Calibri" w:cs="Calibri"/>
+          <w:sz w:val="20"/>
+          <w:szCs w:val="20"/>
+          <w:lang w:val="en-US"/>
+        </w:rPr>
+        <w:t xml:space="preserve"> Application Server</w:t>
+      </w:r>
       <w:r>
         <w:rPr>
           <w:rFonts w:ascii="Calibri" w:hAnsi="Calibri" w:cs="Calibri"/>
@@ -8842,12 +8945,22 @@
           <w:szCs w:val="20"/>
           <w:lang w:val="en-US"/>
         </w:rPr>
-        <w:t>Bootstrap</w:t>
-      </w:r>
-      <w:bookmarkEnd w:id="6"/>
-      <w:r>
-        <w:rPr>
-          <w:rFonts w:ascii="Calibri" w:hAnsi="Calibri" w:cs="Calibri"/>
+        <w:t>, Apache Tomcat</w:t>
+      </w:r>
+      <w:r>
+        <w:rPr>
+          <w:rFonts w:ascii="Calibri" w:hAnsi="Calibri" w:cs="Calibri"/>
+          <w:i/>
+          <w:sz w:val="20"/>
+          <w:szCs w:val="20"/>
+          <w:lang w:val="en-US"/>
+        </w:rPr>
+        <w:t>, Jetty</w:t>
+      </w:r>
+      <w:r>
+        <w:rPr>
+          <w:rFonts w:ascii="Calibri" w:hAnsi="Calibri" w:cs="Calibri"/>
+          <w:i/>
           <w:sz w:val="20"/>
           <w:szCs w:val="20"/>
           <w:lang w:val="en-US"/>
@@ -8865,7 +8978,6 @@
           <w:color w:val="C00000"/>
           <w:sz w:val="20"/>
           <w:szCs w:val="20"/>
-          <w:lang w:val="en-GB"/>
         </w:rPr>
       </w:pPr>
       <w:r>
@@ -8875,66 +8987,91 @@
           <w:color w:val="C00000"/>
           <w:sz w:val="20"/>
           <w:szCs w:val="20"/>
-          <w:lang w:val="en-US"/>
-        </w:rPr>
-        <w:t>Middleware</w:t>
-      </w:r>
-      <w:r>
-        <w:rPr>
-          <w:rFonts w:ascii="Calibri" w:hAnsi="Calibri" w:cs="Calibri"/>
-          <w:sz w:val="20"/>
-          <w:szCs w:val="20"/>
-          <w:lang w:val="en-US"/>
+        </w:rPr>
+        <w:t>Bases de datos</w:t>
+      </w:r>
+      <w:r>
+        <w:rPr>
+          <w:rFonts w:ascii="Calibri" w:hAnsi="Calibri" w:cs="Calibri"/>
+          <w:sz w:val="20"/>
+          <w:szCs w:val="20"/>
         </w:rPr>
         <w:t xml:space="preserve">: </w:t>
       </w:r>
+      <w:r>
+        <w:rPr>
+          <w:rFonts w:ascii="Calibri" w:hAnsi="Calibri" w:cs="Calibri"/>
+          <w:i/>
+          <w:sz w:val="20"/>
+          <w:szCs w:val="20"/>
+        </w:rPr>
+        <w:t xml:space="preserve">Oracle, DB2, </w:t>
+      </w:r>
       <w:proofErr w:type="spellStart"/>
       <w:r>
         <w:rPr>
           <w:rFonts w:ascii="Calibri" w:hAnsi="Calibri" w:cs="Calibri"/>
-          <w:sz w:val="20"/>
-          <w:szCs w:val="20"/>
-          <w:lang w:val="en-US"/>
-        </w:rPr>
-        <w:t>Websphere</w:t>
+          <w:i/>
+          <w:sz w:val="20"/>
+          <w:szCs w:val="20"/>
+        </w:rPr>
+        <w:t>MongoDB</w:t>
       </w:r>
       <w:proofErr w:type="spellEnd"/>
       <w:r>
         <w:rPr>
           <w:rFonts w:ascii="Calibri" w:hAnsi="Calibri" w:cs="Calibri"/>
-          <w:sz w:val="20"/>
-          <w:szCs w:val="20"/>
-          <w:lang w:val="en-US"/>
-        </w:rPr>
-        <w:t xml:space="preserve"> Application Server</w:t>
-      </w:r>
-      <w:r>
-        <w:rPr>
-          <w:rFonts w:ascii="Calibri" w:hAnsi="Calibri" w:cs="Calibri"/>
           <w:i/>
           <w:sz w:val="20"/>
           <w:szCs w:val="20"/>
-          <w:lang w:val="en-US"/>
-        </w:rPr>
-        <w:t>, Apache Tomcat</w:t>
-      </w:r>
+        </w:rPr>
+        <w:t xml:space="preserve">, </w:t>
+      </w:r>
+      <w:proofErr w:type="spellStart"/>
       <w:r>
         <w:rPr>
           <w:rFonts w:ascii="Calibri" w:hAnsi="Calibri" w:cs="Calibri"/>
           <w:i/>
           <w:sz w:val="20"/>
           <w:szCs w:val="20"/>
-          <w:lang w:val="en-US"/>
-        </w:rPr>
-        <w:t>, Jetty</w:t>
-      </w:r>
+        </w:rPr>
+        <w:t>MySql</w:t>
+      </w:r>
+      <w:proofErr w:type="spellEnd"/>
       <w:r>
         <w:rPr>
           <w:rFonts w:ascii="Calibri" w:hAnsi="Calibri" w:cs="Calibri"/>
           <w:i/>
           <w:sz w:val="20"/>
           <w:szCs w:val="20"/>
-          <w:lang w:val="en-US"/>
+        </w:rPr>
+        <w:t xml:space="preserve">, SQL Server, </w:t>
+      </w:r>
+      <w:proofErr w:type="spellStart"/>
+      <w:r>
+        <w:rPr>
+          <w:rFonts w:ascii="Calibri" w:hAnsi="Calibri" w:cs="Calibri"/>
+          <w:i/>
+          <w:sz w:val="20"/>
+          <w:szCs w:val="20"/>
+        </w:rPr>
+        <w:t>SQLite</w:t>
+      </w:r>
+      <w:proofErr w:type="spellEnd"/>
+      <w:r>
+        <w:rPr>
+          <w:rFonts w:ascii="Calibri" w:hAnsi="Calibri" w:cs="Calibri"/>
+          <w:i/>
+          <w:sz w:val="20"/>
+          <w:szCs w:val="20"/>
+        </w:rPr>
+        <w:t>, Apache Derby</w:t>
+      </w:r>
+      <w:r>
+        <w:rPr>
+          <w:rFonts w:ascii="Calibri" w:hAnsi="Calibri" w:cs="Calibri"/>
+          <w:sz w:val="20"/>
+          <w:szCs w:val="20"/>
         </w:rPr>
         <w:t>.</w:t>
       </w:r>
@@ -8959,7 +9096,7 @@
           <w:sz w:val="20"/>
           <w:szCs w:val="20"/>
         </w:rPr>
-        <w:t>Bases de datos</w:t>
+        <w:t>Control de versiones</w:t>
       </w:r>
       <w:r>
         <w:rPr>
@@ -8969,6 +9106,8 @@
         </w:rPr>
         <w:t xml:space="preserve">: </w:t>
       </w:r>
+      <w:bookmarkStart w:id="6" w:name="OLE_LINK3"/>
+      <w:proofErr w:type="spellStart"/>
       <w:r>
         <w:rPr>
           <w:rFonts w:ascii="Calibri" w:hAnsi="Calibri" w:cs="Calibri"/>
@@ -8976,7 +9115,18 @@
           <w:sz w:val="20"/>
           <w:szCs w:val="20"/>
         </w:rPr>
-        <w:t xml:space="preserve">Oracle, DB2, </w:t>
+        <w:t>Git</w:t>
+      </w:r>
+      <w:bookmarkEnd w:id="6"/>
+      <w:proofErr w:type="spellEnd"/>
+      <w:r>
+        <w:rPr>
+          <w:rFonts w:ascii="Calibri" w:hAnsi="Calibri" w:cs="Calibri"/>
+          <w:i/>
+          <w:sz w:val="20"/>
+          <w:szCs w:val="20"/>
+        </w:rPr>
+        <w:t xml:space="preserve">, </w:t>
       </w:r>
       <w:proofErr w:type="spellStart"/>
       <w:r>
@@ -8986,61 +9136,13 @@
           <w:sz w:val="20"/>
           <w:szCs w:val="20"/>
         </w:rPr>
-        <w:t>MongoDB</w:t>
+        <w:t>Subversion</w:t>
       </w:r>
       <w:proofErr w:type="spellEnd"/>
       <w:r>
         <w:rPr>
           <w:rFonts w:ascii="Calibri" w:hAnsi="Calibri" w:cs="Calibri"/>
           <w:i/>
-          <w:sz w:val="20"/>
-          <w:szCs w:val="20"/>
-        </w:rPr>
-        <w:t xml:space="preserve">, </w:t>
-      </w:r>
-      <w:proofErr w:type="spellStart"/>
-      <w:r>
-        <w:rPr>
-          <w:rFonts w:ascii="Calibri" w:hAnsi="Calibri" w:cs="Calibri"/>
-          <w:i/>
-          <w:sz w:val="20"/>
-          <w:szCs w:val="20"/>
-        </w:rPr>
-        <w:t>MySql</w:t>
-      </w:r>
-      <w:proofErr w:type="spellEnd"/>
-      <w:r>
-        <w:rPr>
-          <w:rFonts w:ascii="Calibri" w:hAnsi="Calibri" w:cs="Calibri"/>
-          <w:i/>
-          <w:sz w:val="20"/>
-          <w:szCs w:val="20"/>
-        </w:rPr>
-        <w:t xml:space="preserve">, SQL Server, </w:t>
-      </w:r>
-      <w:proofErr w:type="spellStart"/>
-      <w:r>
-        <w:rPr>
-          <w:rFonts w:ascii="Calibri" w:hAnsi="Calibri" w:cs="Calibri"/>
-          <w:i/>
-          <w:sz w:val="20"/>
-          <w:szCs w:val="20"/>
-        </w:rPr>
-        <w:t>SQLite</w:t>
-      </w:r>
-      <w:proofErr w:type="spellEnd"/>
-      <w:r>
-        <w:rPr>
-          <w:rFonts w:ascii="Calibri" w:hAnsi="Calibri" w:cs="Calibri"/>
-          <w:i/>
-          <w:sz w:val="20"/>
-          <w:szCs w:val="20"/>
-        </w:rPr>
-        <w:t>, Apache Derby</w:t>
-      </w:r>
-      <w:r>
-        <w:rPr>
-          <w:rFonts w:ascii="Calibri" w:hAnsi="Calibri" w:cs="Calibri"/>
           <w:sz w:val="20"/>
           <w:szCs w:val="20"/>
         </w:rPr>
@@ -9067,15 +9169,24 @@
           <w:sz w:val="20"/>
           <w:szCs w:val="20"/>
         </w:rPr>
-        <w:t>Control de versiones</w:t>
-      </w:r>
-      <w:r>
-        <w:rPr>
-          <w:rFonts w:ascii="Calibri" w:hAnsi="Calibri" w:cs="Calibri"/>
-          <w:sz w:val="20"/>
-          <w:szCs w:val="20"/>
-        </w:rPr>
-        <w:t xml:space="preserve">: </w:t>
+        <w:t>Entornos de desarrollo</w:t>
+      </w:r>
+      <w:r>
+        <w:rPr>
+          <w:rFonts w:ascii="Calibri" w:hAnsi="Calibri" w:cs="Calibri"/>
+          <w:sz w:val="20"/>
+          <w:szCs w:val="20"/>
+        </w:rPr>
+        <w:t xml:space="preserve">: RAD, </w:t>
+      </w:r>
+      <w:r>
+        <w:rPr>
+          <w:rFonts w:ascii="Calibri" w:hAnsi="Calibri" w:cs="Calibri"/>
+          <w:i/>
+          <w:sz w:val="20"/>
+          <w:szCs w:val="20"/>
+        </w:rPr>
+        <w:t xml:space="preserve">Eclipse, </w:t>
       </w:r>
       <w:proofErr w:type="spellStart"/>
       <w:r>
@@ -9085,7 +9196,7 @@
           <w:sz w:val="20"/>
           <w:szCs w:val="20"/>
         </w:rPr>
-        <w:t>Git</w:t>
+        <w:t>NetBeans</w:t>
       </w:r>
       <w:proofErr w:type="spellEnd"/>
       <w:r>
@@ -9095,7 +9206,7 @@
           <w:sz w:val="20"/>
           <w:szCs w:val="20"/>
         </w:rPr>
-        <w:t xml:space="preserve">, </w:t>
+        <w:t xml:space="preserve">, Visual Web </w:t>
       </w:r>
       <w:proofErr w:type="spellStart"/>
       <w:r>
@@ -9105,7 +9216,7 @@
           <w:sz w:val="20"/>
           <w:szCs w:val="20"/>
         </w:rPr>
-        <w:t>Subversion</w:t>
+        <w:t>Developer</w:t>
       </w:r>
       <w:proofErr w:type="spellEnd"/>
       <w:r>
@@ -9130,6 +9241,7 @@
           <w:szCs w:val="20"/>
         </w:rPr>
       </w:pPr>
+      <w:bookmarkStart w:id="7" w:name="OLE_LINK1"/>
       <w:r>
         <w:rPr>
           <w:rFonts w:ascii="Calibri" w:hAnsi="Calibri" w:cs="Calibri"/>
@@ -9138,60 +9250,46 @@
           <w:sz w:val="20"/>
           <w:szCs w:val="20"/>
         </w:rPr>
-        <w:t>Entornos de desarrollo</w:t>
-      </w:r>
-      <w:r>
-        <w:rPr>
-          <w:rFonts w:ascii="Calibri" w:hAnsi="Calibri" w:cs="Calibri"/>
-          <w:sz w:val="20"/>
-          <w:szCs w:val="20"/>
-        </w:rPr>
-        <w:t xml:space="preserve">: RAD, </w:t>
-      </w:r>
-      <w:r>
-        <w:rPr>
-          <w:rFonts w:ascii="Calibri" w:hAnsi="Calibri" w:cs="Calibri"/>
-          <w:i/>
-          <w:sz w:val="20"/>
-          <w:szCs w:val="20"/>
-        </w:rPr>
-        <w:t xml:space="preserve">Eclipse, </w:t>
+        <w:t>Metodologías</w:t>
+      </w:r>
+      <w:bookmarkEnd w:id="7"/>
+      <w:r>
+        <w:rPr>
+          <w:rFonts w:ascii="Calibri" w:hAnsi="Calibri" w:cs="Calibri"/>
+          <w:sz w:val="20"/>
+          <w:szCs w:val="20"/>
+        </w:rPr>
+        <w:t xml:space="preserve">: </w:t>
+      </w:r>
+      <w:r>
+        <w:rPr>
+          <w:rFonts w:ascii="Calibri" w:hAnsi="Calibri" w:cs="Calibri"/>
+          <w:sz w:val="20"/>
+          <w:szCs w:val="20"/>
+        </w:rPr>
+        <w:t>MEDES</w:t>
+      </w:r>
+      <w:r>
+        <w:rPr>
+          <w:rFonts w:ascii="Calibri" w:hAnsi="Calibri" w:cs="Calibri"/>
+          <w:sz w:val="20"/>
+          <w:szCs w:val="20"/>
+        </w:rPr>
+        <w:t xml:space="preserve">, </w:t>
       </w:r>
       <w:proofErr w:type="spellStart"/>
       <w:r>
         <w:rPr>
           <w:rFonts w:ascii="Calibri" w:hAnsi="Calibri" w:cs="Calibri"/>
-          <w:i/>
-          <w:sz w:val="20"/>
-          <w:szCs w:val="20"/>
-        </w:rPr>
-        <w:t>NetBeans</w:t>
+          <w:sz w:val="20"/>
+          <w:szCs w:val="20"/>
+        </w:rPr>
+        <w:t>Scrum</w:t>
       </w:r>
       <w:proofErr w:type="spellEnd"/>
       <w:r>
         <w:rPr>
           <w:rFonts w:ascii="Calibri" w:hAnsi="Calibri" w:cs="Calibri"/>
-          <w:i/>
-          <w:sz w:val="20"/>
-          <w:szCs w:val="20"/>
-        </w:rPr>
-        <w:t xml:space="preserve">, Visual Web </w:t>
-      </w:r>
-      <w:proofErr w:type="spellStart"/>
-      <w:r>
-        <w:rPr>
-          <w:rFonts w:ascii="Calibri" w:hAnsi="Calibri" w:cs="Calibri"/>
-          <w:i/>
-          <w:sz w:val="20"/>
-          <w:szCs w:val="20"/>
-        </w:rPr>
-        <w:t>Developer</w:t>
-      </w:r>
-      <w:proofErr w:type="spellEnd"/>
-      <w:r>
-        <w:rPr>
-          <w:rFonts w:ascii="Calibri" w:hAnsi="Calibri" w:cs="Calibri"/>
-          <w:i/>
           <w:sz w:val="20"/>
           <w:szCs w:val="20"/>
         </w:rPr>
@@ -9200,8 +9298,14 @@
     </w:p>
     <w:p>
       <w:pPr>
-        <w:spacing w:line="360" w:lineRule="auto"/>
         <w:jc w:val="both"/>
+        <w:rPr>
+          <w:rFonts w:ascii="Calibri" w:hAnsi="Calibri" w:cs="Calibri"/>
+          <w:sz w:val="20"/>
+          <w:szCs w:val="20"/>
+        </w:rPr>
+      </w:pPr>
+      <w:r>
         <w:rPr>
           <w:rFonts w:ascii="Calibri" w:hAnsi="Calibri" w:cs="Calibri"/>
           <w:b/>
@@ -9209,69 +9313,77 @@
           <w:sz w:val="20"/>
           <w:szCs w:val="20"/>
         </w:rPr>
-      </w:pPr>
-      <w:r>
-        <w:rPr>
-          <w:rFonts w:ascii="Calibri" w:hAnsi="Calibri" w:cs="Calibri"/>
-          <w:b/>
-          <w:color w:val="C00000"/>
-          <w:sz w:val="20"/>
-          <w:szCs w:val="20"/>
-        </w:rPr>
-        <w:t>Metodologías</w:t>
-      </w:r>
-      <w:r>
-        <w:rPr>
-          <w:rFonts w:ascii="Calibri" w:hAnsi="Calibri" w:cs="Calibri"/>
-          <w:sz w:val="20"/>
-          <w:szCs w:val="20"/>
-        </w:rPr>
-        <w:t xml:space="preserve">: </w:t>
-      </w:r>
-      <w:r>
-        <w:rPr>
-          <w:rFonts w:ascii="Calibri" w:hAnsi="Calibri" w:cs="Calibri"/>
-          <w:sz w:val="20"/>
-          <w:szCs w:val="20"/>
-        </w:rPr>
-        <w:t>MEDES</w:t>
-      </w:r>
-      <w:r>
-        <w:rPr>
-          <w:rFonts w:ascii="Calibri" w:hAnsi="Calibri" w:cs="Calibri"/>
-          <w:sz w:val="20"/>
-          <w:szCs w:val="20"/>
-        </w:rPr>
-        <w:t xml:space="preserve">, </w:t>
+        <w:t xml:space="preserve">Otros: </w:t>
       </w:r>
       <w:proofErr w:type="spellStart"/>
       <w:r>
         <w:rPr>
           <w:rFonts w:ascii="Calibri" w:hAnsi="Calibri" w:cs="Calibri"/>
-          <w:sz w:val="20"/>
-          <w:szCs w:val="20"/>
-        </w:rPr>
-        <w:t>Scrum</w:t>
+          <w:i/>
+          <w:sz w:val="20"/>
+          <w:szCs w:val="20"/>
+        </w:rPr>
+        <w:t>Maven</w:t>
       </w:r>
       <w:proofErr w:type="spellEnd"/>
       <w:r>
         <w:rPr>
           <w:rFonts w:ascii="Calibri" w:hAnsi="Calibri" w:cs="Calibri"/>
+          <w:i/>
+          <w:sz w:val="20"/>
+          <w:szCs w:val="20"/>
+        </w:rPr>
+        <w:t>, Jira</w:t>
+      </w:r>
+      <w:r>
+        <w:rPr>
+          <w:rFonts w:ascii="Calibri" w:hAnsi="Calibri" w:cs="Calibri"/>
+          <w:i/>
+          <w:sz w:val="20"/>
+          <w:szCs w:val="20"/>
+        </w:rPr>
+        <w:t xml:space="preserve">, SOAP-UI, </w:t>
+      </w:r>
+      <w:proofErr w:type="spellStart"/>
+      <w:r>
+        <w:rPr>
+          <w:rFonts w:ascii="Calibri" w:hAnsi="Calibri" w:cs="Calibri"/>
+          <w:i/>
+          <w:sz w:val="20"/>
+          <w:szCs w:val="20"/>
+        </w:rPr>
+        <w:t>Toad</w:t>
+      </w:r>
+      <w:proofErr w:type="spellEnd"/>
+      <w:r>
+        <w:rPr>
+          <w:rFonts w:ascii="Calibri" w:hAnsi="Calibri" w:cs="Calibri"/>
+          <w:i/>
+          <w:sz w:val="20"/>
+          <w:szCs w:val="20"/>
+        </w:rPr>
+        <w:t xml:space="preserve">, SQL </w:t>
+      </w:r>
+      <w:proofErr w:type="spellStart"/>
+      <w:r>
+        <w:rPr>
+          <w:rFonts w:ascii="Calibri" w:hAnsi="Calibri" w:cs="Calibri"/>
+          <w:i/>
+          <w:sz w:val="20"/>
+          <w:szCs w:val="20"/>
+        </w:rPr>
+        <w:t>Developer</w:t>
+      </w:r>
+      <w:proofErr w:type="spellEnd"/>
+      <w:r>
+        <w:rPr>
+          <w:rFonts w:ascii="Calibri" w:hAnsi="Calibri" w:cs="Calibri"/>
+          <w:i/>
           <w:sz w:val="20"/>
           <w:szCs w:val="20"/>
         </w:rPr>
         <w:t>.</w:t>
       </w:r>
-    </w:p>
-    <w:p>
-      <w:pPr>
-        <w:jc w:val="both"/>
-        <w:rPr>
-          <w:rFonts w:ascii="Calibri" w:hAnsi="Calibri" w:cs="Calibri"/>
-          <w:sz w:val="20"/>
-          <w:szCs w:val="20"/>
-        </w:rPr>
-      </w:pPr>
     </w:p>
     <w:p>
       <w:pPr>
@@ -9283,12 +9395,25 @@
           <w:szCs w:val="20"/>
         </w:rPr>
       </w:pPr>
+    </w:p>
+    <w:p>
+      <w:pPr>
+        <w:rPr>
+          <w:rFonts w:ascii="Verdana" w:hAnsi="Verdana"/>
+          <w:b/>
+          <w:bCs/>
+          <w:sz w:val="20"/>
+          <w:szCs w:val="20"/>
+        </w:rPr>
+      </w:pPr>
       <w:r>
         <w:rPr>
           <w:rFonts w:ascii="Calibri" w:hAnsi="Calibri" w:cs="Calibri"/>
           <w:i/>
-          <w:sz w:val="20"/>
-          <w:szCs w:val="20"/>
+          <w:noProof/>
+          <w:sz w:val="20"/>
+          <w:szCs w:val="20"/>
+          <w:lang w:val="en-GB" w:eastAsia="en-GB"/>
         </w:rPr>
         <w:drawing>
           <wp:anchor distT="0" distB="0" distL="114300" distR="114300" simplePos="0" relativeHeight="251706368" behindDoc="0" locked="0" layoutInCell="1" allowOverlap="1" wp14:anchorId="18290F58" wp14:editId="53EB8386">
@@ -9314,7 +9439,7 @@
                     <pic:cNvPicPr/>
                   </pic:nvPicPr>
                   <pic:blipFill>
-                    <a:blip r:embed="rId16" cstate="print">
+                    <a:blip r:embed="rId17" cstate="print">
                       <a:extLst>
                         <a:ext uri="{28A0092B-C50C-407E-A947-70E740481C1C}">
                           <a14:useLocalDpi xmlns:a14="http://schemas.microsoft.com/office/drawing/2010/main" val="0"/>
@@ -9770,7 +9895,17 @@
           <w:sz w:val="20"/>
           <w:szCs w:val="20"/>
         </w:rPr>
-        <w:t>Curso de Alemán nivel inicial A1/1 y A1/2 (C.E.E. Idiomas, Madrid)</w:t>
+        <w:t xml:space="preserve">Curso de Alemán nivel inicial A1/1 y A1/2 (C.E.E. Idiomas, </w:t>
+      </w:r>
+      <w:bookmarkStart w:id="8" w:name="_GoBack"/>
+      <w:bookmarkEnd w:id="8"/>
+      <w:r>
+        <w:rPr>
+          <w:rFonts w:ascii="Calibri" w:hAnsi="Calibri" w:cs="Calibri"/>
+          <w:sz w:val="20"/>
+          <w:szCs w:val="20"/>
+        </w:rPr>
+        <w:t>Madrid)</w:t>
       </w:r>
     </w:p>
     <w:p>
@@ -9786,18 +9921,7 @@
     </w:p>
     <w:p>
       <w:pPr>
-        <w:jc w:val="both"/>
-        <w:rPr>
-          <w:rFonts w:ascii="Calibri" w:hAnsi="Calibri" w:cs="Calibri"/>
-          <w:i/>
-          <w:sz w:val="20"/>
-          <w:szCs w:val="20"/>
-        </w:rPr>
-      </w:pPr>
-    </w:p>
-    <w:p>
-      <w:pPr>
-        <w:jc w:val="both"/>
+        <w:suppressAutoHyphens w:val="0"/>
         <w:rPr>
           <w:rFonts w:ascii="Calibri" w:hAnsi="Calibri" w:cs="Calibri"/>
           <w:i/>
@@ -9857,6 +9981,146 @@
 <file path=word/numbering.xml><?xml version="1.0" encoding="utf-8"?>
 <w:numbering xmlns:wpc="http://schemas.microsoft.com/office/word/2010/wordprocessingCanvas" xmlns:mo="http://schemas.microsoft.com/office/mac/office/2008/main" xmlns:mc="http://schemas.openxmlformats.org/markup-compatibility/2006" xmlns:mv="urn:schemas-microsoft-com:mac:vml" xmlns:o="urn:schemas-microsoft-com:office:office" xmlns:r="http://schemas.openxmlformats.org/officeDocument/2006/relationships" xmlns:m="http://schemas.openxmlformats.org/officeDocument/2006/math" xmlns:v="urn:schemas-microsoft-com:vml" xmlns:wp14="http://schemas.microsoft.com/office/word/2010/wordprocessingDrawing" xmlns:wp="http://schemas.openxmlformats.org/drawingml/2006/wordprocessingDrawing" xmlns:w10="urn:schemas-microsoft-com:office:word" xmlns:w="http://schemas.openxmlformats.org/wordprocessingml/2006/main" xmlns:w14="http://schemas.microsoft.com/office/word/2010/wordml" xmlns:w15="http://schemas.microsoft.com/office/word/2012/wordml" xmlns:wpg="http://schemas.microsoft.com/office/word/2010/wordprocessingGroup" xmlns:wpi="http://schemas.microsoft.com/office/word/2010/wordprocessingInk" xmlns:wne="http://schemas.microsoft.com/office/word/2006/wordml" xmlns:wps="http://schemas.microsoft.com/office/word/2010/wordprocessingShape" mc:Ignorable="w14 w15 wp14">
   <w:abstractNum w:abstractNumId="0">
+    <w:nsid w:val="FFFFFF1D"/>
+    <w:multiLevelType w:val="multilevel"/>
+    <w:tmpl w:val="BC2202E0"/>
+    <w:lvl w:ilvl="0">
+      <w:start w:val="1"/>
+      <w:numFmt w:val="bullet"/>
+      <w:lvlText w:val=""/>
+      <w:lvlJc w:val="left"/>
+      <w:pPr>
+        <w:tabs>
+          <w:tab w:val="num" w:pos="0"/>
+        </w:tabs>
+        <w:ind w:left="0" w:firstLine="0"/>
+      </w:pPr>
+      <w:rPr>
+        <w:rFonts w:ascii="Symbol" w:hAnsi="Symbol" w:hint="default"/>
+      </w:rPr>
+    </w:lvl>
+    <w:lvl w:ilvl="1">
+      <w:start w:val="1"/>
+      <w:numFmt w:val="bullet"/>
+      <w:lvlText w:val=""/>
+      <w:lvlJc w:val="left"/>
+      <w:pPr>
+        <w:tabs>
+          <w:tab w:val="num" w:pos="720"/>
+        </w:tabs>
+        <w:ind w:left="1080" w:hanging="360"/>
+      </w:pPr>
+      <w:rPr>
+        <w:rFonts w:ascii="Symbol" w:hAnsi="Symbol" w:hint="default"/>
+      </w:rPr>
+    </w:lvl>
+    <w:lvl w:ilvl="2">
+      <w:start w:val="1"/>
+      <w:numFmt w:val="bullet"/>
+      <w:lvlText w:val="o"/>
+      <w:lvlJc w:val="left"/>
+      <w:pPr>
+        <w:tabs>
+          <w:tab w:val="num" w:pos="1440"/>
+        </w:tabs>
+        <w:ind w:left="1800" w:hanging="360"/>
+      </w:pPr>
+      <w:rPr>
+        <w:rFonts w:ascii="Courier New" w:hAnsi="Courier New" w:cs="Courier New" w:hint="default"/>
+      </w:rPr>
+    </w:lvl>
+    <w:lvl w:ilvl="3">
+      <w:start w:val="1"/>
+      <w:numFmt w:val="bullet"/>
+      <w:lvlText w:val=""/>
+      <w:lvlJc w:val="left"/>
+      <w:pPr>
+        <w:tabs>
+          <w:tab w:val="num" w:pos="2160"/>
+        </w:tabs>
+        <w:ind w:left="2520" w:hanging="360"/>
+      </w:pPr>
+      <w:rPr>
+        <w:rFonts w:ascii="Wingdings" w:hAnsi="Wingdings" w:hint="default"/>
+      </w:rPr>
+    </w:lvl>
+    <w:lvl w:ilvl="4">
+      <w:start w:val="1"/>
+      <w:numFmt w:val="bullet"/>
+      <w:lvlText w:val=""/>
+      <w:lvlJc w:val="left"/>
+      <w:pPr>
+        <w:tabs>
+          <w:tab w:val="num" w:pos="2880"/>
+        </w:tabs>
+        <w:ind w:left="3240" w:hanging="360"/>
+      </w:pPr>
+      <w:rPr>
+        <w:rFonts w:ascii="Wingdings" w:hAnsi="Wingdings" w:hint="default"/>
+      </w:rPr>
+    </w:lvl>
+    <w:lvl w:ilvl="5">
+      <w:start w:val="1"/>
+      <w:numFmt w:val="bullet"/>
+      <w:lvlText w:val=""/>
+      <w:lvlJc w:val="left"/>
+      <w:pPr>
+        <w:tabs>
+          <w:tab w:val="num" w:pos="3600"/>
+        </w:tabs>
+        <w:ind w:left="3960" w:hanging="360"/>
+      </w:pPr>
+      <w:rPr>
+        <w:rFonts w:ascii="Symbol" w:hAnsi="Symbol" w:hint="default"/>
+      </w:rPr>
+    </w:lvl>
+    <w:lvl w:ilvl="6">
+      <w:start w:val="1"/>
+      <w:numFmt w:val="bullet"/>
+      <w:lvlText w:val="o"/>
+      <w:lvlJc w:val="left"/>
+      <w:pPr>
+        <w:tabs>
+          <w:tab w:val="num" w:pos="4320"/>
+        </w:tabs>
+        <w:ind w:left="4680" w:hanging="360"/>
+      </w:pPr>
+      <w:rPr>
+        <w:rFonts w:ascii="Courier New" w:hAnsi="Courier New" w:cs="Courier New" w:hint="default"/>
+      </w:rPr>
+    </w:lvl>
+    <w:lvl w:ilvl="7">
+      <w:start w:val="1"/>
+      <w:numFmt w:val="bullet"/>
+      <w:lvlText w:val=""/>
+      <w:lvlJc w:val="left"/>
+      <w:pPr>
+        <w:tabs>
+          <w:tab w:val="num" w:pos="5040"/>
+        </w:tabs>
+        <w:ind w:left="5400" w:hanging="360"/>
+      </w:pPr>
+      <w:rPr>
+        <w:rFonts w:ascii="Wingdings" w:hAnsi="Wingdings" w:hint="default"/>
+      </w:rPr>
+    </w:lvl>
+    <w:lvl w:ilvl="8">
+      <w:start w:val="1"/>
+      <w:numFmt w:val="bullet"/>
+      <w:lvlText w:val=""/>
+      <w:lvlJc w:val="left"/>
+      <w:pPr>
+        <w:tabs>
+          <w:tab w:val="num" w:pos="5760"/>
+        </w:tabs>
+        <w:ind w:left="6120" w:hanging="360"/>
+      </w:pPr>
+      <w:rPr>
+        <w:rFonts w:ascii="Wingdings" w:hAnsi="Wingdings" w:hint="default"/>
+      </w:rPr>
+    </w:lvl>
+  </w:abstractNum>
+  <w:abstractNum w:abstractNumId="1">
     <w:nsid w:val="00000001"/>
     <w:multiLevelType w:val="multilevel"/>
     <w:tmpl w:val="00000001"/>
@@ -9979,7 +10243,7 @@
       </w:pPr>
     </w:lvl>
   </w:abstractNum>
-  <w:abstractNum w:abstractNumId="1">
+  <w:abstractNum w:abstractNumId="2">
     <w:nsid w:val="00000002"/>
     <w:multiLevelType w:val="multilevel"/>
     <w:tmpl w:val="00000002"/>
@@ -10130,10 +10394,13 @@
     </w:lvl>
   </w:abstractNum>
   <w:num w:numId="1">
-    <w:abstractNumId w:val="0"/>
+    <w:abstractNumId w:val="1"/>
   </w:num>
   <w:num w:numId="2">
-    <w:abstractNumId w:val="1"/>
+    <w:abstractNumId w:val="2"/>
+  </w:num>
+  <w:num w:numId="3">
+    <w:abstractNumId w:val="0"/>
   </w:num>
 </w:numbering>
 </file>

</xml_diff>